<commit_message>
c++ 6,8 labs realization + finish other labs
</commit_message>
<xml_diff>
--- a/41_Валитов_ЛР4,5.docx
+++ b/41_Валитов_ЛР4,5.docx
@@ -68,21 +68,6 @@
         <w:rPr>
           <w:sz w:val="18"/>
           <w:szCs w:val="18"/>
-          <w:highlight w:val="none"/>
-        </w:rPr>
-      </w:r>
-      <w:r>
-        <w:rPr>
-          <w:sz w:val="18"/>
-          <w:szCs w:val="18"/>
-          <w:highlight w:val="none"/>
-        </w:rPr>
-      </w:r>
-      <w:r>
-        <w:rPr>
-          <w:sz w:val="18"/>
-          <w:szCs w:val="18"/>
-          <w:highlight w:val="none"/>
         </w:rPr>
       </w:r>
     </w:p>
@@ -108,6 +93,12 @@
           <w:highlight w:val="none"/>
         </w:rPr>
       </w:r>
+      <w:r>
+        <w:rPr>
+          <w:sz w:val="18"/>
+          <w:szCs w:val="18"/>
+        </w:rPr>
+      </w:r>
     </w:p>
     <w:p>
       <w:pPr>
@@ -132,6 +123,12 @@
           <w:highlight w:val="none"/>
         </w:rPr>
       </w:r>
+      <w:r>
+        <w:rPr>
+          <w:sz w:val="18"/>
+          <w:szCs w:val="18"/>
+        </w:rPr>
+      </w:r>
     </w:p>
     <w:p>
       <w:pPr>
@@ -156,6 +153,12 @@
           <w:highlight w:val="none"/>
         </w:rPr>
       </w:r>
+      <w:r>
+        <w:rPr>
+          <w:sz w:val="18"/>
+          <w:szCs w:val="18"/>
+        </w:rPr>
+      </w:r>
     </w:p>
     <w:p>
       <w:pPr>
@@ -183,21 +186,6 @@
         <w:rPr>
           <w:sz w:val="18"/>
           <w:szCs w:val="18"/>
-          <w:highlight w:val="none"/>
-        </w:rPr>
-      </w:r>
-      <w:r>
-        <w:rPr>
-          <w:sz w:val="18"/>
-          <w:szCs w:val="18"/>
-          <w:highlight w:val="none"/>
-        </w:rPr>
-      </w:r>
-      <w:r>
-        <w:rPr>
-          <w:sz w:val="18"/>
-          <w:szCs w:val="18"/>
-          <w:highlight w:val="none"/>
         </w:rPr>
       </w:r>
     </w:p>
@@ -223,6 +211,12 @@
           <w:highlight w:val="none"/>
         </w:rPr>
       </w:r>
+      <w:r>
+        <w:rPr>
+          <w:sz w:val="18"/>
+          <w:szCs w:val="18"/>
+        </w:rPr>
+      </w:r>
     </w:p>
     <w:p>
       <w:pPr>
@@ -250,21 +244,6 @@
         <w:rPr>
           <w:sz w:val="18"/>
           <w:szCs w:val="18"/>
-          <w:highlight w:val="none"/>
-        </w:rPr>
-      </w:r>
-      <w:r>
-        <w:rPr>
-          <w:sz w:val="18"/>
-          <w:szCs w:val="18"/>
-          <w:highlight w:val="none"/>
-        </w:rPr>
-      </w:r>
-      <w:r>
-        <w:rPr>
-          <w:sz w:val="18"/>
-          <w:szCs w:val="18"/>
-          <w:highlight w:val="none"/>
         </w:rPr>
       </w:r>
     </w:p>
@@ -290,6 +269,12 @@
           <w:highlight w:val="none"/>
         </w:rPr>
       </w:r>
+      <w:r>
+        <w:rPr>
+          <w:sz w:val="18"/>
+          <w:szCs w:val="18"/>
+        </w:rPr>
+      </w:r>
     </w:p>
     <w:p>
       <w:pPr>
@@ -314,6 +299,12 @@
           <w:highlight w:val="none"/>
         </w:rPr>
       </w:r>
+      <w:r>
+        <w:rPr>
+          <w:sz w:val="18"/>
+          <w:szCs w:val="18"/>
+        </w:rPr>
+      </w:r>
     </w:p>
     <w:p>
       <w:pPr>
@@ -341,21 +332,6 @@
         <w:rPr>
           <w:sz w:val="18"/>
           <w:szCs w:val="18"/>
-          <w:highlight w:val="none"/>
-        </w:rPr>
-      </w:r>
-      <w:r>
-        <w:rPr>
-          <w:sz w:val="18"/>
-          <w:szCs w:val="18"/>
-          <w:highlight w:val="none"/>
-        </w:rPr>
-      </w:r>
-      <w:r>
-        <w:rPr>
-          <w:sz w:val="18"/>
-          <w:szCs w:val="18"/>
-          <w:highlight w:val="none"/>
         </w:rPr>
       </w:r>
     </w:p>
@@ -381,6 +357,12 @@
           <w:highlight w:val="none"/>
         </w:rPr>
       </w:r>
+      <w:r>
+        <w:rPr>
+          <w:sz w:val="18"/>
+          <w:szCs w:val="18"/>
+        </w:rPr>
+      </w:r>
     </w:p>
     <w:p>
       <w:pPr>
@@ -405,6 +387,12 @@
           <w:highlight w:val="none"/>
         </w:rPr>
       </w:r>
+      <w:r>
+        <w:rPr>
+          <w:sz w:val="18"/>
+          <w:szCs w:val="18"/>
+        </w:rPr>
+      </w:r>
     </w:p>
     <w:p>
       <w:pPr>
@@ -432,21 +420,6 @@
         <w:rPr>
           <w:sz w:val="18"/>
           <w:szCs w:val="18"/>
-          <w:highlight w:val="none"/>
-        </w:rPr>
-      </w:r>
-      <w:r>
-        <w:rPr>
-          <w:sz w:val="18"/>
-          <w:szCs w:val="18"/>
-          <w:highlight w:val="none"/>
-        </w:rPr>
-      </w:r>
-      <w:r>
-        <w:rPr>
-          <w:sz w:val="18"/>
-          <w:szCs w:val="18"/>
-          <w:highlight w:val="none"/>
         </w:rPr>
       </w:r>
     </w:p>
@@ -472,6 +445,12 @@
           <w:highlight w:val="none"/>
         </w:rPr>
       </w:r>
+      <w:r>
+        <w:rPr>
+          <w:sz w:val="18"/>
+          <w:szCs w:val="18"/>
+        </w:rPr>
+      </w:r>
     </w:p>
     <w:p>
       <w:pPr>
@@ -495,6 +474,12 @@
           <w:highlight w:val="none"/>
         </w:rPr>
       </w:r>
+      <w:r>
+        <w:rPr>
+          <w:sz w:val="18"/>
+          <w:szCs w:val="18"/>
+        </w:rPr>
+      </w:r>
     </w:p>
     <w:p>
       <w:pPr>
@@ -519,6 +504,12 @@
           <w:highlight w:val="none"/>
         </w:rPr>
       </w:r>
+      <w:r>
+        <w:rPr>
+          <w:sz w:val="18"/>
+          <w:szCs w:val="18"/>
+        </w:rPr>
+      </w:r>
     </w:p>
     <w:p>
       <w:pPr>
@@ -543,6 +534,12 @@
           <w:highlight w:val="none"/>
         </w:rPr>
       </w:r>
+      <w:r>
+        <w:rPr>
+          <w:sz w:val="18"/>
+          <w:szCs w:val="18"/>
+        </w:rPr>
+      </w:r>
     </w:p>
     <w:p>
       <w:pPr>
@@ -568,6 +565,12 @@
           <w:highlight w:val="none"/>
         </w:rPr>
       </w:r>
+      <w:r>
+        <w:rPr>
+          <w:sz w:val="18"/>
+          <w:szCs w:val="18"/>
+        </w:rPr>
+      </w:r>
     </w:p>
     <w:p>
       <w:pPr>
@@ -592,6 +595,12 @@
           <w:highlight w:val="none"/>
         </w:rPr>
       </w:r>
+      <w:r>
+        <w:rPr>
+          <w:sz w:val="18"/>
+          <w:szCs w:val="18"/>
+        </w:rPr>
+      </w:r>
     </w:p>
     <w:p>
       <w:pPr>
@@ -617,6 +626,12 @@
           <w:highlight w:val="none"/>
         </w:rPr>
       </w:r>
+      <w:r>
+        <w:rPr>
+          <w:sz w:val="18"/>
+          <w:szCs w:val="18"/>
+        </w:rPr>
+      </w:r>
     </w:p>
     <w:p>
       <w:pPr>
@@ -645,21 +660,6 @@
         <w:rPr>
           <w:sz w:val="18"/>
           <w:szCs w:val="18"/>
-          <w:highlight w:val="none"/>
-        </w:rPr>
-      </w:r>
-      <w:r>
-        <w:rPr>
-          <w:sz w:val="18"/>
-          <w:szCs w:val="18"/>
-          <w:highlight w:val="none"/>
-        </w:rPr>
-      </w:r>
-      <w:r>
-        <w:rPr>
-          <w:sz w:val="18"/>
-          <w:szCs w:val="18"/>
-          <w:highlight w:val="none"/>
         </w:rPr>
       </w:r>
     </w:p>
@@ -686,6 +686,12 @@
           <w:highlight w:val="none"/>
         </w:rPr>
       </w:r>
+      <w:r>
+        <w:rPr>
+          <w:sz w:val="18"/>
+          <w:szCs w:val="18"/>
+        </w:rPr>
+      </w:r>
     </w:p>
     <w:p>
       <w:pPr>
@@ -713,21 +719,6 @@
         <w:rPr>
           <w:sz w:val="18"/>
           <w:szCs w:val="18"/>
-          <w:highlight w:val="none"/>
-        </w:rPr>
-      </w:r>
-      <w:r>
-        <w:rPr>
-          <w:sz w:val="18"/>
-          <w:szCs w:val="18"/>
-          <w:highlight w:val="none"/>
-        </w:rPr>
-      </w:r>
-      <w:r>
-        <w:rPr>
-          <w:sz w:val="18"/>
-          <w:szCs w:val="18"/>
-          <w:highlight w:val="none"/>
         </w:rPr>
       </w:r>
     </w:p>
@@ -753,6 +744,12 @@
           <w:highlight w:val="none"/>
         </w:rPr>
       </w:r>
+      <w:r>
+        <w:rPr>
+          <w:sz w:val="18"/>
+          <w:szCs w:val="18"/>
+        </w:rPr>
+      </w:r>
     </w:p>
     <w:p>
       <w:pPr>
@@ -777,6 +774,12 @@
           <w:highlight w:val="none"/>
         </w:rPr>
       </w:r>
+      <w:r>
+        <w:rPr>
+          <w:sz w:val="18"/>
+          <w:szCs w:val="18"/>
+        </w:rPr>
+      </w:r>
     </w:p>
     <w:p>
       <w:pPr>
@@ -801,6 +804,12 @@
           <w:highlight w:val="none"/>
         </w:rPr>
       </w:r>
+      <w:r>
+        <w:rPr>
+          <w:sz w:val="18"/>
+          <w:szCs w:val="18"/>
+        </w:rPr>
+      </w:r>
     </w:p>
     <w:p>
       <w:pPr>
@@ -826,6 +835,12 @@
           <w:highlight w:val="none"/>
         </w:rPr>
       </w:r>
+      <w:r>
+        <w:rPr>
+          <w:sz w:val="18"/>
+          <w:szCs w:val="18"/>
+        </w:rPr>
+      </w:r>
     </w:p>
     <w:p>
       <w:pPr>
@@ -851,6 +866,12 @@
           <w:highlight w:val="none"/>
         </w:rPr>
       </w:r>
+      <w:r>
+        <w:rPr>
+          <w:sz w:val="18"/>
+          <w:szCs w:val="18"/>
+        </w:rPr>
+      </w:r>
     </w:p>
     <w:p>
       <w:pPr>
@@ -875,6 +896,12 @@
           <w:highlight w:val="none"/>
         </w:rPr>
       </w:r>
+      <w:r>
+        <w:rPr>
+          <w:sz w:val="18"/>
+          <w:szCs w:val="18"/>
+        </w:rPr>
+      </w:r>
     </w:p>
     <w:p>
       <w:pPr>
@@ -899,6 +926,12 @@
           <w:highlight w:val="none"/>
         </w:rPr>
       </w:r>
+      <w:r>
+        <w:rPr>
+          <w:sz w:val="18"/>
+          <w:szCs w:val="18"/>
+        </w:rPr>
+      </w:r>
     </w:p>
     <w:p>
       <w:pPr>
@@ -926,21 +959,6 @@
         <w:rPr>
           <w:sz w:val="18"/>
           <w:szCs w:val="18"/>
-          <w:highlight w:val="none"/>
-        </w:rPr>
-      </w:r>
-      <w:r>
-        <w:rPr>
-          <w:sz w:val="18"/>
-          <w:szCs w:val="18"/>
-          <w:highlight w:val="none"/>
-        </w:rPr>
-      </w:r>
-      <w:r>
-        <w:rPr>
-          <w:sz w:val="18"/>
-          <w:szCs w:val="18"/>
-          <w:highlight w:val="none"/>
         </w:rPr>
       </w:r>
     </w:p>
@@ -966,6 +984,12 @@
           <w:highlight w:val="none"/>
         </w:rPr>
       </w:r>
+      <w:r>
+        <w:rPr>
+          <w:sz w:val="18"/>
+          <w:szCs w:val="18"/>
+        </w:rPr>
+      </w:r>
     </w:p>
     <w:p>
       <w:pPr>
@@ -990,6 +1014,12 @@
           <w:highlight w:val="none"/>
         </w:rPr>
       </w:r>
+      <w:r>
+        <w:rPr>
+          <w:sz w:val="18"/>
+          <w:szCs w:val="18"/>
+        </w:rPr>
+      </w:r>
     </w:p>
     <w:p>
       <w:pPr>
@@ -1014,6 +1044,12 @@
           <w:highlight w:val="none"/>
         </w:rPr>
       </w:r>
+      <w:r>
+        <w:rPr>
+          <w:sz w:val="18"/>
+          <w:szCs w:val="18"/>
+        </w:rPr>
+      </w:r>
     </w:p>
     <w:p>
       <w:pPr>
@@ -1039,6 +1075,12 @@
           <w:highlight w:val="none"/>
         </w:rPr>
       </w:r>
+      <w:r>
+        <w:rPr>
+          <w:sz w:val="18"/>
+          <w:szCs w:val="18"/>
+        </w:rPr>
+      </w:r>
     </w:p>
     <w:p>
       <w:pPr>
@@ -1063,6 +1105,12 @@
           <w:highlight w:val="none"/>
         </w:rPr>
       </w:r>
+      <w:r>
+        <w:rPr>
+          <w:sz w:val="18"/>
+          <w:szCs w:val="18"/>
+        </w:rPr>
+      </w:r>
     </w:p>
     <w:p>
       <w:pPr>
@@ -1087,6 +1135,12 @@
           <w:highlight w:val="none"/>
         </w:rPr>
       </w:r>
+      <w:r>
+        <w:rPr>
+          <w:sz w:val="18"/>
+          <w:szCs w:val="18"/>
+        </w:rPr>
+      </w:r>
     </w:p>
     <w:p>
       <w:pPr>
@@ -1114,21 +1168,6 @@
         <w:rPr>
           <w:sz w:val="18"/>
           <w:szCs w:val="18"/>
-          <w:highlight w:val="none"/>
-        </w:rPr>
-      </w:r>
-      <w:r>
-        <w:rPr>
-          <w:sz w:val="18"/>
-          <w:szCs w:val="18"/>
-          <w:highlight w:val="none"/>
-        </w:rPr>
-      </w:r>
-      <w:r>
-        <w:rPr>
-          <w:sz w:val="18"/>
-          <w:szCs w:val="18"/>
-          <w:highlight w:val="none"/>
         </w:rPr>
       </w:r>
     </w:p>
@@ -1154,6 +1193,12 @@
           <w:highlight w:val="none"/>
         </w:rPr>
       </w:r>
+      <w:r>
+        <w:rPr>
+          <w:sz w:val="18"/>
+          <w:szCs w:val="18"/>
+        </w:rPr>
+      </w:r>
     </w:p>
     <w:p>
       <w:pPr>
@@ -1178,6 +1223,12 @@
           <w:highlight w:val="none"/>
         </w:rPr>
       </w:r>
+      <w:r>
+        <w:rPr>
+          <w:sz w:val="18"/>
+          <w:szCs w:val="18"/>
+        </w:rPr>
+      </w:r>
     </w:p>
     <w:p>
       <w:pPr>
@@ -1202,6 +1253,12 @@
           <w:highlight w:val="none"/>
         </w:rPr>
       </w:r>
+      <w:r>
+        <w:rPr>
+          <w:sz w:val="18"/>
+          <w:szCs w:val="18"/>
+        </w:rPr>
+      </w:r>
     </w:p>
     <w:p>
       <w:pPr>
@@ -1227,6 +1284,12 @@
           <w:highlight w:val="none"/>
         </w:rPr>
       </w:r>
+      <w:r>
+        <w:rPr>
+          <w:sz w:val="18"/>
+          <w:szCs w:val="18"/>
+        </w:rPr>
+      </w:r>
     </w:p>
     <w:p>
       <w:pPr>
@@ -1251,6 +1314,12 @@
           <w:highlight w:val="none"/>
         </w:rPr>
       </w:r>
+      <w:r>
+        <w:rPr>
+          <w:sz w:val="18"/>
+          <w:szCs w:val="18"/>
+        </w:rPr>
+      </w:r>
     </w:p>
     <w:p>
       <w:pPr>
@@ -1275,6 +1344,12 @@
           <w:highlight w:val="none"/>
         </w:rPr>
       </w:r>
+      <w:r>
+        <w:rPr>
+          <w:sz w:val="18"/>
+          <w:szCs w:val="18"/>
+        </w:rPr>
+      </w:r>
     </w:p>
     <w:p>
       <w:pPr>
@@ -1302,21 +1377,6 @@
         <w:rPr>
           <w:sz w:val="18"/>
           <w:szCs w:val="18"/>
-          <w:highlight w:val="none"/>
-        </w:rPr>
-      </w:r>
-      <w:r>
-        <w:rPr>
-          <w:sz w:val="18"/>
-          <w:szCs w:val="18"/>
-          <w:highlight w:val="none"/>
-        </w:rPr>
-      </w:r>
-      <w:r>
-        <w:rPr>
-          <w:sz w:val="18"/>
-          <w:szCs w:val="18"/>
-          <w:highlight w:val="none"/>
         </w:rPr>
       </w:r>
     </w:p>
@@ -1342,6 +1402,12 @@
           <w:highlight w:val="none"/>
         </w:rPr>
       </w:r>
+      <w:r>
+        <w:rPr>
+          <w:sz w:val="18"/>
+          <w:szCs w:val="18"/>
+        </w:rPr>
+      </w:r>
     </w:p>
     <w:p>
       <w:pPr>
@@ -1366,6 +1432,12 @@
           <w:highlight w:val="none"/>
         </w:rPr>
       </w:r>
+      <w:r>
+        <w:rPr>
+          <w:sz w:val="18"/>
+          <w:szCs w:val="18"/>
+        </w:rPr>
+      </w:r>
     </w:p>
     <w:p>
       <w:pPr>
@@ -1389,6 +1461,12 @@
           <w:sz w:val="18"/>
           <w:szCs w:val="18"/>
           <w:highlight w:val="none"/>
+        </w:rPr>
+      </w:r>
+      <w:r>
+        <w:rPr>
+          <w:sz w:val="18"/>
+          <w:szCs w:val="18"/>
         </w:rPr>
       </w:r>
     </w:p>
@@ -1415,6 +1493,12 @@
           <w:sz w:val="18"/>
           <w:szCs w:val="18"/>
           <w:highlight w:val="none"/>
+        </w:rPr>
+      </w:r>
+      <w:r>
+        <w:rPr>
+          <w:sz w:val="18"/>
+          <w:szCs w:val="18"/>
         </w:rPr>
       </w:r>
     </w:p>
@@ -1444,6 +1528,12 @@
           <w:highlight w:val="none"/>
         </w:rPr>
       </w:r>
+      <w:r>
+        <w:rPr>
+          <w:sz w:val="18"/>
+          <w:szCs w:val="18"/>
+        </w:rPr>
+      </w:r>
     </w:p>
     <w:p>
       <w:pPr>
@@ -1470,6 +1560,12 @@
           <w:highlight w:val="none"/>
         </w:rPr>
       </w:r>
+      <w:r>
+        <w:rPr>
+          <w:sz w:val="18"/>
+          <w:szCs w:val="18"/>
+        </w:rPr>
+      </w:r>
     </w:p>
     <w:p>
       <w:pPr>
@@ -1495,6 +1591,12 @@
           <w:highlight w:val="none"/>
         </w:rPr>
       </w:r>
+      <w:r>
+        <w:rPr>
+          <w:sz w:val="18"/>
+          <w:szCs w:val="18"/>
+        </w:rPr>
+      </w:r>
     </w:p>
     <w:p>
       <w:pPr>
@@ -1519,6 +1621,12 @@
           <w:highlight w:val="none"/>
         </w:rPr>
       </w:r>
+      <w:r>
+        <w:rPr>
+          <w:sz w:val="18"/>
+          <w:szCs w:val="18"/>
+        </w:rPr>
+      </w:r>
     </w:p>
     <w:p>
       <w:pPr>
@@ -1546,21 +1654,6 @@
         <w:rPr>
           <w:sz w:val="18"/>
           <w:szCs w:val="18"/>
-          <w:highlight w:val="none"/>
-        </w:rPr>
-      </w:r>
-      <w:r>
-        <w:rPr>
-          <w:sz w:val="18"/>
-          <w:szCs w:val="18"/>
-          <w:highlight w:val="none"/>
-        </w:rPr>
-      </w:r>
-      <w:r>
-        <w:rPr>
-          <w:sz w:val="18"/>
-          <w:szCs w:val="18"/>
-          <w:highlight w:val="none"/>
         </w:rPr>
       </w:r>
     </w:p>
@@ -1586,6 +1679,12 @@
           <w:highlight w:val="none"/>
         </w:rPr>
       </w:r>
+      <w:r>
+        <w:rPr>
+          <w:sz w:val="18"/>
+          <w:szCs w:val="18"/>
+        </w:rPr>
+      </w:r>
     </w:p>
     <w:p>
       <w:pPr>
@@ -1610,6 +1709,12 @@
           <w:highlight w:val="none"/>
         </w:rPr>
       </w:r>
+      <w:r>
+        <w:rPr>
+          <w:sz w:val="18"/>
+          <w:szCs w:val="18"/>
+        </w:rPr>
+      </w:r>
     </w:p>
     <w:p>
       <w:pPr>
@@ -1634,6 +1739,12 @@
           <w:highlight w:val="none"/>
         </w:rPr>
       </w:r>
+      <w:r>
+        <w:rPr>
+          <w:sz w:val="18"/>
+          <w:szCs w:val="18"/>
+        </w:rPr>
+      </w:r>
     </w:p>
     <w:p>
       <w:pPr>
@@ -1662,21 +1773,6 @@
         <w:rPr>
           <w:sz w:val="18"/>
           <w:szCs w:val="18"/>
-          <w:highlight w:val="none"/>
-        </w:rPr>
-      </w:r>
-      <w:r>
-        <w:rPr>
-          <w:sz w:val="18"/>
-          <w:szCs w:val="18"/>
-          <w:highlight w:val="none"/>
-        </w:rPr>
-      </w:r>
-      <w:r>
-        <w:rPr>
-          <w:sz w:val="18"/>
-          <w:szCs w:val="18"/>
-          <w:highlight w:val="none"/>
         </w:rPr>
       </w:r>
     </w:p>
@@ -1707,21 +1803,6 @@
         <w:rPr>
           <w:sz w:val="18"/>
           <w:szCs w:val="18"/>
-          <w:highlight w:val="none"/>
-        </w:rPr>
-      </w:r>
-      <w:r>
-        <w:rPr>
-          <w:sz w:val="18"/>
-          <w:szCs w:val="18"/>
-          <w:highlight w:val="none"/>
-        </w:rPr>
-      </w:r>
-      <w:r>
-        <w:rPr>
-          <w:sz w:val="18"/>
-          <w:szCs w:val="18"/>
-          <w:highlight w:val="none"/>
         </w:rPr>
       </w:r>
     </w:p>
@@ -1748,6 +1829,12 @@
           <w:highlight w:val="none"/>
         </w:rPr>
       </w:r>
+      <w:r>
+        <w:rPr>
+          <w:sz w:val="18"/>
+          <w:szCs w:val="18"/>
+        </w:rPr>
+      </w:r>
     </w:p>
     <w:p>
       <w:pPr>
@@ -1776,21 +1863,6 @@
         <w:rPr>
           <w:sz w:val="18"/>
           <w:szCs w:val="18"/>
-          <w:highlight w:val="none"/>
-        </w:rPr>
-      </w:r>
-      <w:r>
-        <w:rPr>
-          <w:sz w:val="18"/>
-          <w:szCs w:val="18"/>
-          <w:highlight w:val="none"/>
-        </w:rPr>
-      </w:r>
-      <w:r>
-        <w:rPr>
-          <w:sz w:val="18"/>
-          <w:szCs w:val="18"/>
-          <w:highlight w:val="none"/>
         </w:rPr>
       </w:r>
     </w:p>
@@ -1817,6 +1889,12 @@
           <w:highlight w:val="none"/>
         </w:rPr>
       </w:r>
+      <w:r>
+        <w:rPr>
+          <w:sz w:val="18"/>
+          <w:szCs w:val="18"/>
+        </w:rPr>
+      </w:r>
     </w:p>
     <w:p>
       <w:pPr>
@@ -1845,21 +1923,6 @@
         <w:rPr>
           <w:sz w:val="18"/>
           <w:szCs w:val="18"/>
-          <w:highlight w:val="none"/>
-        </w:rPr>
-      </w:r>
-      <w:r>
-        <w:rPr>
-          <w:sz w:val="18"/>
-          <w:szCs w:val="18"/>
-          <w:highlight w:val="none"/>
-        </w:rPr>
-      </w:r>
-      <w:r>
-        <w:rPr>
-          <w:sz w:val="18"/>
-          <w:szCs w:val="18"/>
-          <w:highlight w:val="none"/>
         </w:rPr>
       </w:r>
     </w:p>
@@ -1877,13 +1940,19 @@
           <w:highlight w:val="none"/>
         </w:rPr>
         <w:tab/>
-        <w:t xml:space="preserve">// Сортируем интервалы по полю l (по левому краю каждого интервала)</w:t>
-      </w:r>
-      <w:r>
-        <w:rPr>
-          <w:sz w:val="18"/>
-          <w:szCs w:val="18"/>
-          <w:highlight w:val="none"/>
+        <w:t xml:space="preserve">// Сортируем интервалы по возрастанию</w:t>
+      </w:r>
+      <w:r>
+        <w:rPr>
+          <w:sz w:val="18"/>
+          <w:szCs w:val="18"/>
+          <w:highlight w:val="none"/>
+        </w:rPr>
+      </w:r>
+      <w:r>
+        <w:rPr>
+          <w:sz w:val="18"/>
+          <w:szCs w:val="18"/>
         </w:rPr>
       </w:r>
     </w:p>
@@ -1908,6 +1977,12 @@
           <w:sz w:val="18"/>
           <w:szCs w:val="18"/>
           <w:highlight w:val="none"/>
+        </w:rPr>
+      </w:r>
+      <w:r>
+        <w:rPr>
+          <w:sz w:val="18"/>
+          <w:szCs w:val="18"/>
         </w:rPr>
       </w:r>
     </w:p>
@@ -1936,6 +2011,12 @@
           <w:highlight w:val="none"/>
         </w:rPr>
       </w:r>
+      <w:r>
+        <w:rPr>
+          <w:sz w:val="18"/>
+          <w:szCs w:val="18"/>
+        </w:rPr>
+      </w:r>
     </w:p>
     <w:p>
       <w:pPr>
@@ -1960,6 +2041,12 @@
           <w:highlight w:val="none"/>
         </w:rPr>
       </w:r>
+      <w:r>
+        <w:rPr>
+          <w:sz w:val="18"/>
+          <w:szCs w:val="18"/>
+        </w:rPr>
+      </w:r>
     </w:p>
     <w:p>
       <w:pPr>
@@ -1988,21 +2075,6 @@
         <w:rPr>
           <w:sz w:val="18"/>
           <w:szCs w:val="18"/>
-          <w:highlight w:val="none"/>
-        </w:rPr>
-      </w:r>
-      <w:r>
-        <w:rPr>
-          <w:sz w:val="18"/>
-          <w:szCs w:val="18"/>
-          <w:highlight w:val="none"/>
-        </w:rPr>
-      </w:r>
-      <w:r>
-        <w:rPr>
-          <w:sz w:val="18"/>
-          <w:szCs w:val="18"/>
-          <w:highlight w:val="none"/>
         </w:rPr>
       </w:r>
     </w:p>
@@ -2020,13 +2092,19 @@
           <w:highlight w:val="none"/>
         </w:rPr>
         <w:tab/>
-        <w:t xml:space="preserve">fmt.Println("Сортированные интервалы по полю l (по левому краю каждого интервала):")</w:t>
-      </w:r>
-      <w:r>
-        <w:rPr>
-          <w:sz w:val="18"/>
-          <w:szCs w:val="18"/>
-          <w:highlight w:val="none"/>
+        <w:t xml:space="preserve">fmt.Println("Сортированные интервалы по возрастанию:")</w:t>
+      </w:r>
+      <w:r>
+        <w:rPr>
+          <w:sz w:val="18"/>
+          <w:szCs w:val="18"/>
+          <w:highlight w:val="none"/>
+        </w:rPr>
+      </w:r>
+      <w:r>
+        <w:rPr>
+          <w:sz w:val="18"/>
+          <w:szCs w:val="18"/>
         </w:rPr>
       </w:r>
     </w:p>
@@ -2057,21 +2135,6 @@
         <w:rPr>
           <w:sz w:val="18"/>
           <w:szCs w:val="18"/>
-          <w:highlight w:val="none"/>
-        </w:rPr>
-      </w:r>
-      <w:r>
-        <w:rPr>
-          <w:sz w:val="18"/>
-          <w:szCs w:val="18"/>
-          <w:highlight w:val="none"/>
-        </w:rPr>
-      </w:r>
-      <w:r>
-        <w:rPr>
-          <w:sz w:val="18"/>
-          <w:szCs w:val="18"/>
-          <w:highlight w:val="none"/>
         </w:rPr>
       </w:r>
     </w:p>
@@ -2098,6 +2161,12 @@
           <w:highlight w:val="none"/>
         </w:rPr>
       </w:r>
+      <w:r>
+        <w:rPr>
+          <w:sz w:val="18"/>
+          <w:szCs w:val="18"/>
+        </w:rPr>
+      </w:r>
     </w:p>
     <w:p>
       <w:pPr>
@@ -2126,21 +2195,6 @@
         <w:rPr>
           <w:sz w:val="18"/>
           <w:szCs w:val="18"/>
-          <w:highlight w:val="none"/>
-        </w:rPr>
-      </w:r>
-      <w:r>
-        <w:rPr>
-          <w:sz w:val="18"/>
-          <w:szCs w:val="18"/>
-          <w:highlight w:val="none"/>
-        </w:rPr>
-      </w:r>
-      <w:r>
-        <w:rPr>
-          <w:sz w:val="18"/>
-          <w:szCs w:val="18"/>
-          <w:highlight w:val="none"/>
         </w:rPr>
       </w:r>
     </w:p>
@@ -2167,6 +2221,12 @@
           <w:highlight w:val="none"/>
         </w:rPr>
       </w:r>
+      <w:r>
+        <w:rPr>
+          <w:sz w:val="18"/>
+          <w:szCs w:val="18"/>
+        </w:rPr>
+      </w:r>
     </w:p>
     <w:p>
       <w:pPr>
@@ -2195,21 +2255,6 @@
         <w:rPr>
           <w:sz w:val="18"/>
           <w:szCs w:val="18"/>
-          <w:highlight w:val="none"/>
-        </w:rPr>
-      </w:r>
-      <w:r>
-        <w:rPr>
-          <w:sz w:val="18"/>
-          <w:szCs w:val="18"/>
-          <w:highlight w:val="none"/>
-        </w:rPr>
-      </w:r>
-      <w:r>
-        <w:rPr>
-          <w:sz w:val="18"/>
-          <w:szCs w:val="18"/>
-          <w:highlight w:val="none"/>
         </w:rPr>
       </w:r>
     </w:p>
@@ -2218,6 +2263,7 @@
         <w:rPr>
           <w:sz w:val="18"/>
           <w:szCs w:val="18"/>
+          <w:highlight w:val="none"/>
         </w:rPr>
       </w:pPr>
       <w:r>
@@ -2226,8 +2272,14 @@
           <w:szCs w:val="18"/>
           <w:highlight w:val="none"/>
         </w:rPr>
-        <w:tab/>
-        <w:t xml:space="preserve">// Нет необходимости освобождать память в Go, сборка мусора заботится об этом</w:t>
+        <w:t xml:space="preserve">}</w:t>
+      </w:r>
+      <w:r>
+        <w:rPr>
+          <w:sz w:val="18"/>
+          <w:szCs w:val="18"/>
+          <w:highlight w:val="none"/>
+        </w:rPr>
       </w:r>
       <w:r>
         <w:rPr>
@@ -2240,46 +2292,16 @@
     <w:p>
       <w:pPr>
         <w:rPr>
-          <w:sz w:val="18"/>
-          <w:szCs w:val="18"/>
           <w:highlight w:val="none"/>
         </w:rPr>
       </w:pPr>
-      <w:r>
-        <w:rPr>
-          <w:sz w:val="18"/>
-          <w:szCs w:val="18"/>
-          <w:highlight w:val="none"/>
-        </w:rPr>
-        <w:t xml:space="preserve">}</w:t>
-      </w:r>
-      <w:r>
-        <w:rPr>
-          <w:sz w:val="18"/>
-          <w:szCs w:val="18"/>
-          <w:highlight w:val="none"/>
-        </w:rPr>
-      </w:r>
-      <w:r>
-        <w:rPr>
-          <w:sz w:val="18"/>
-          <w:szCs w:val="18"/>
-          <w:highlight w:val="none"/>
-        </w:rPr>
-      </w:r>
-    </w:p>
-    <w:p>
-      <w:pPr>
-        <w:rPr>
-          <w:highlight w:val="none"/>
-        </w:rPr>
-      </w:pPr>
+      <w:r/>
       <w:r>
         <mc:AlternateContent>
           <mc:Choice Requires="wpg">
             <w:drawing>
               <wp:inline xmlns:wp="http://schemas.openxmlformats.org/drawingml/2006/wordprocessingDrawing" distT="0" distB="0" distL="0" distR="0">
-                <wp:extent cx="5940425" cy="4024678"/>
+                <wp:extent cx="5940425" cy="4319525"/>
                 <wp:effectExtent l="0" t="0" r="0" b="0"/>
                 <wp:docPr id="1" name=""/>
                 <wp:cNvGraphicFramePr>
@@ -2289,7 +2311,7 @@
                   <a:graphicData uri="http://schemas.openxmlformats.org/drawingml/2006/picture">
                     <pic:pic xmlns:pic="http://schemas.openxmlformats.org/drawingml/2006/picture">
                       <pic:nvPicPr>
-                        <pic:cNvPr id="262173381" name=""/>
+                        <pic:cNvPr id="1665180103" name=""/>
                         <pic:cNvPicPr>
                           <a:picLocks noChangeAspect="1"/>
                         </pic:cNvPicPr>
@@ -2302,7 +2324,7 @@
                       <pic:spPr bwMode="auto">
                         <a:xfrm>
                           <a:off x="0" y="0"/>
-                          <a:ext cx="5940424" cy="4024677"/>
+                          <a:ext cx="5940424" cy="4319525"/>
                         </a:xfrm>
                         <a:prstGeom prst="rect">
                           <a:avLst/>
@@ -2332,13 +2354,19 @@
                   <v:f eqn="sum @10 21600 0"/>
                 </v:formulas>
               </v:shapetype>
-              <v:shape id="_x0000_i0" o:spid="_x0000_s0" type="#_x0000_t75" style="width:467.75pt;height:316.90pt;mso-wrap-distance-left:0.00pt;mso-wrap-distance-top:0.00pt;mso-wrap-distance-right:0.00pt;mso-wrap-distance-bottom:0.00pt;" stroked="false">
+              <v:shape id="_x0000_i0" o:spid="_x0000_s0" type="#_x0000_t75" style="width:467.75pt;height:340.12pt;mso-wrap-distance-left:0.00pt;mso-wrap-distance-top:0.00pt;mso-wrap-distance-right:0.00pt;mso-wrap-distance-bottom:0.00pt;" stroked="false">
                 <v:path textboxrect="0,0,0,0"/>
                 <v:imagedata r:id="rId8" o:title=""/>
               </v:shape>
             </w:pict>
           </mc:Fallback>
         </mc:AlternateContent>
+      </w:r>
+      <w:r/>
+      <w:r>
+        <w:rPr>
+          <w:highlight w:val="none"/>
+        </w:rPr>
       </w:r>
       <w:r>
         <w:rPr>

</xml_diff>